<commit_message>
Update PublicRecordsApp demo and samples
</commit_message>
<xml_diff>
--- a/PublicRecordsApp/DocumentsStorageLocation/samples/Sample-Record-2023-10.docx
+++ b/PublicRecordsApp/DocumentsStorageLocation/samples/Sample-Record-2023-10.docx
@@ -4,14 +4,48 @@
   <w:body>
     <w:p>
       <w:r>
-        <w:t>Sample Meeting Minutes — October 2023</w:t>
+        <w:t>Public Records Database — Sample Meeting Minutes</w:t>
       </w:r>
     </w:p>
     <w:p>
       <w:r>
-        <w:t>Approvals, community requests, and next steps from October 2023.</w:t>
+        <w:t>Date: October 4, 2023</w:t>
       </w:r>
     </w:p>
+    <w:p>
+      <w:r>
+        <w:t>Attendance: Council president, trustees, legal counsel, and members of the public.</w:t>
+      </w:r>
+    </w:p>
+    <w:p>
+      <w:r>
+        <w:t>Approvals included Ordinance 2023-10, a parks maintenance contract, and a community events permit.</w:t>
+      </w:r>
+    </w:p>
+    <w:p>
+      <w:r>
+        <w:t>Discussion covered housing needs, permit processing timelines, and a proposed annexation boundary.</w:t>
+      </w:r>
+    </w:p>
+    <w:p>
+      <w:r>
+        <w:t>Staff presented updates on trailhead signage, tourism outreach, and the annual audit schedule.</w:t>
+      </w:r>
+    </w:p>
+    <w:p>
+      <w:r>
+        <w:t>Public comment referenced the community garden, snow removal planning, and traffic safety on Pine Street.</w:t>
+      </w:r>
+    </w:p>
+    <w:p>
+      <w:r>
+        <w:t>Action items: post the ordinance, update the permits checklist, and schedule the next hearing.</w:t>
+      </w:r>
+    </w:p>
+    <w:sectPr>
+      <w:pgSz w:w="12240" w:h="15840"/>
+      <w:pgMar w:top="1440" w:right="1440" w:bottom="1440" w:left="1440" w:header="720" w:footer="720" w:gutter="0"/>
+    </w:sectPr>
   </w:body>
 </w:document>
 </file>
</xml_diff>